<commit_message>
Add max arrays as parameter; Update template for tool two; Adjust form sizes
</commit_message>
<xml_diff>
--- a/templates/Relatório.docx
+++ b/templates/Relatório.docx
@@ -25614,506 +25614,887 @@
       </w:pPr>
       <w:proofErr w:type="spellStart"/>
       <w:r>
-        <w:t>Suspendisse</w:t>
-      </w:r>
-      <w:proofErr w:type="spellEnd"/>
-      <w:r>
-        <w:t xml:space="preserve"> </w:t>
-      </w:r>
-      <w:proofErr w:type="spellStart"/>
-      <w:r>
+        <w:t>S</w:t>
+      </w:r>
+      <w:r>
+        <w:rPr>
+          <w:highlight w:val="cyan"/>
+        </w:rPr>
+        <w:t>uspendisse</w:t>
+      </w:r>
+      <w:proofErr w:type="spellEnd"/>
+      <w:r>
+        <w:rPr>
+          <w:highlight w:val="cyan"/>
+        </w:rPr>
+        <w:t xml:space="preserve"> </w:t>
+      </w:r>
+      <w:proofErr w:type="spellStart"/>
+      <w:r>
+        <w:rPr>
+          <w:highlight w:val="cyan"/>
+        </w:rPr>
         <w:t>hendrerit</w:t>
       </w:r>
       <w:proofErr w:type="spellEnd"/>
       <w:r>
-        <w:t xml:space="preserve"> </w:t>
-      </w:r>
-      <w:proofErr w:type="spellStart"/>
-      <w:r>
+        <w:rPr>
+          <w:highlight w:val="cyan"/>
+        </w:rPr>
+        <w:t xml:space="preserve"> </w:t>
+      </w:r>
+      <w:proofErr w:type="spellStart"/>
+      <w:r>
+        <w:rPr>
+          <w:highlight w:val="cyan"/>
+        </w:rPr>
         <w:t>maximus</w:t>
       </w:r>
       <w:proofErr w:type="spellEnd"/>
       <w:r>
-        <w:t xml:space="preserve"> </w:t>
-      </w:r>
-      <w:proofErr w:type="spellStart"/>
-      <w:r>
+        <w:rPr>
+          <w:highlight w:val="cyan"/>
+        </w:rPr>
+        <w:t xml:space="preserve"> </w:t>
+      </w:r>
+      <w:proofErr w:type="spellStart"/>
+      <w:r>
+        <w:rPr>
+          <w:highlight w:val="cyan"/>
+        </w:rPr>
         <w:t>sapien</w:t>
       </w:r>
       <w:proofErr w:type="spellEnd"/>
       <w:r>
+        <w:rPr>
+          <w:highlight w:val="cyan"/>
+        </w:rPr>
         <w:t xml:space="preserve">, </w:t>
       </w:r>
       <w:proofErr w:type="spellStart"/>
       <w:r>
+        <w:rPr>
+          <w:highlight w:val="cyan"/>
+        </w:rPr>
         <w:t>eget</w:t>
       </w:r>
       <w:proofErr w:type="spellEnd"/>
       <w:r>
-        <w:t xml:space="preserve"> </w:t>
-      </w:r>
-      <w:proofErr w:type="spellStart"/>
-      <w:r>
+        <w:rPr>
+          <w:highlight w:val="cyan"/>
+        </w:rPr>
+        <w:t xml:space="preserve"> </w:t>
+      </w:r>
+      <w:proofErr w:type="spellStart"/>
+      <w:r>
+        <w:rPr>
+          <w:highlight w:val="cyan"/>
+        </w:rPr>
         <w:t>sollicitudin</w:t>
       </w:r>
       <w:proofErr w:type="spellEnd"/>
       <w:r>
+        <w:rPr>
+          <w:highlight w:val="cyan"/>
+        </w:rPr>
         <w:t xml:space="preserve"> ante </w:t>
       </w:r>
       <w:proofErr w:type="spellStart"/>
       <w:r>
+        <w:rPr>
+          <w:highlight w:val="cyan"/>
+        </w:rPr>
         <w:t>convallis</w:t>
       </w:r>
       <w:proofErr w:type="spellEnd"/>
       <w:r>
+        <w:rPr>
+          <w:highlight w:val="cyan"/>
+        </w:rPr>
         <w:t xml:space="preserve"> vitae. </w:t>
       </w:r>
       <w:proofErr w:type="spellStart"/>
       <w:r>
+        <w:rPr>
+          <w:highlight w:val="cyan"/>
+        </w:rPr>
         <w:t>Interdum</w:t>
       </w:r>
       <w:proofErr w:type="spellEnd"/>
       <w:r>
+        <w:rPr>
+          <w:highlight w:val="cyan"/>
+        </w:rPr>
         <w:t xml:space="preserve"> et </w:t>
       </w:r>
       <w:proofErr w:type="spellStart"/>
       <w:r>
+        <w:rPr>
+          <w:highlight w:val="cyan"/>
+        </w:rPr>
         <w:t>malesuada</w:t>
       </w:r>
       <w:proofErr w:type="spellEnd"/>
       <w:r>
+        <w:rPr>
+          <w:highlight w:val="cyan"/>
+        </w:rPr>
         <w:t xml:space="preserve"> fames ac ante ipsum </w:t>
       </w:r>
       <w:proofErr w:type="spellStart"/>
       <w:r>
+        <w:rPr>
+          <w:highlight w:val="cyan"/>
+        </w:rPr>
         <w:t>primis</w:t>
       </w:r>
       <w:proofErr w:type="spellEnd"/>
       <w:r>
+        <w:rPr>
+          <w:highlight w:val="cyan"/>
+        </w:rPr>
         <w:t xml:space="preserve"> in </w:t>
       </w:r>
       <w:proofErr w:type="spellStart"/>
       <w:r>
+        <w:rPr>
+          <w:highlight w:val="cyan"/>
+        </w:rPr>
         <w:t>faucibus</w:t>
       </w:r>
       <w:proofErr w:type="spellEnd"/>
       <w:r>
+        <w:rPr>
+          <w:highlight w:val="cyan"/>
+        </w:rPr>
         <w:t xml:space="preserve">. </w:t>
       </w:r>
       <w:proofErr w:type="spellStart"/>
       <w:r>
+        <w:rPr>
+          <w:highlight w:val="cyan"/>
+        </w:rPr>
         <w:t>Cras</w:t>
       </w:r>
       <w:proofErr w:type="spellEnd"/>
       <w:r>
+        <w:rPr>
+          <w:highlight w:val="cyan"/>
+        </w:rPr>
         <w:t xml:space="preserve"> ac </w:t>
       </w:r>
       <w:proofErr w:type="spellStart"/>
       <w:r>
+        <w:rPr>
+          <w:highlight w:val="cyan"/>
+        </w:rPr>
         <w:t>metus</w:t>
       </w:r>
       <w:proofErr w:type="spellEnd"/>
       <w:r>
-        <w:t xml:space="preserve"> </w:t>
-      </w:r>
-      <w:proofErr w:type="spellStart"/>
-      <w:r>
+        <w:rPr>
+          <w:highlight w:val="cyan"/>
+        </w:rPr>
+        <w:t xml:space="preserve"> </w:t>
+      </w:r>
+      <w:proofErr w:type="spellStart"/>
+      <w:r>
+        <w:rPr>
+          <w:highlight w:val="cyan"/>
+        </w:rPr>
         <w:t>dui</w:t>
       </w:r>
       <w:proofErr w:type="spellEnd"/>
       <w:r>
+        <w:rPr>
+          <w:highlight w:val="cyan"/>
+        </w:rPr>
         <w:t xml:space="preserve">. </w:t>
       </w:r>
       <w:proofErr w:type="spellStart"/>
       <w:r>
+        <w:rPr>
+          <w:highlight w:val="cyan"/>
+        </w:rPr>
         <w:t>Proin</w:t>
       </w:r>
       <w:proofErr w:type="spellEnd"/>
       <w:r>
+        <w:rPr>
+          <w:highlight w:val="cyan"/>
+        </w:rPr>
         <w:t xml:space="preserve"> id </w:t>
       </w:r>
       <w:proofErr w:type="spellStart"/>
       <w:r>
+        <w:rPr>
+          <w:highlight w:val="cyan"/>
+        </w:rPr>
         <w:t>volutpat</w:t>
       </w:r>
       <w:proofErr w:type="spellEnd"/>
       <w:r>
-        <w:t xml:space="preserve"> </w:t>
-      </w:r>
-      <w:proofErr w:type="spellStart"/>
-      <w:r>
+        <w:rPr>
+          <w:highlight w:val="cyan"/>
+        </w:rPr>
+        <w:t xml:space="preserve"> </w:t>
+      </w:r>
+      <w:proofErr w:type="spellStart"/>
+      <w:r>
+        <w:rPr>
+          <w:highlight w:val="cyan"/>
+        </w:rPr>
         <w:t>lorem</w:t>
       </w:r>
       <w:proofErr w:type="spellEnd"/>
       <w:r>
+        <w:rPr>
+          <w:highlight w:val="cyan"/>
+        </w:rPr>
         <w:t xml:space="preserve">. </w:t>
       </w:r>
       <w:proofErr w:type="spellStart"/>
       <w:r>
+        <w:rPr>
+          <w:highlight w:val="cyan"/>
+        </w:rPr>
         <w:t>Phasellus</w:t>
       </w:r>
       <w:proofErr w:type="spellEnd"/>
       <w:r>
-        <w:t xml:space="preserve"> </w:t>
-      </w:r>
-      <w:proofErr w:type="spellStart"/>
-      <w:r>
+        <w:rPr>
+          <w:highlight w:val="cyan"/>
+        </w:rPr>
+        <w:t xml:space="preserve"> </w:t>
+      </w:r>
+      <w:proofErr w:type="spellStart"/>
+      <w:r>
+        <w:rPr>
+          <w:highlight w:val="cyan"/>
+        </w:rPr>
         <w:t>sed</w:t>
       </w:r>
       <w:proofErr w:type="spellEnd"/>
       <w:r>
+        <w:rPr>
+          <w:highlight w:val="cyan"/>
+        </w:rPr>
         <w:t xml:space="preserve"> erat </w:t>
       </w:r>
       <w:proofErr w:type="spellStart"/>
       <w:r>
+        <w:rPr>
+          <w:highlight w:val="cyan"/>
+        </w:rPr>
         <w:t>euismod</w:t>
       </w:r>
       <w:proofErr w:type="spellEnd"/>
       <w:r>
+        <w:rPr>
+          <w:highlight w:val="cyan"/>
+        </w:rPr>
         <w:t xml:space="preserve">, </w:t>
       </w:r>
       <w:proofErr w:type="spellStart"/>
       <w:r>
+        <w:rPr>
+          <w:highlight w:val="cyan"/>
+        </w:rPr>
         <w:t>egestas</w:t>
       </w:r>
       <w:proofErr w:type="spellEnd"/>
       <w:r>
-        <w:t xml:space="preserve"> </w:t>
-      </w:r>
-      <w:proofErr w:type="spellStart"/>
-      <w:r>
+        <w:rPr>
+          <w:highlight w:val="cyan"/>
+        </w:rPr>
+        <w:t xml:space="preserve"> </w:t>
+      </w:r>
+      <w:proofErr w:type="spellStart"/>
+      <w:r>
+        <w:rPr>
+          <w:highlight w:val="cyan"/>
+        </w:rPr>
         <w:t>nulla</w:t>
       </w:r>
       <w:proofErr w:type="spellEnd"/>
       <w:r>
+        <w:rPr>
+          <w:highlight w:val="cyan"/>
+        </w:rPr>
         <w:t xml:space="preserve"> eu, </w:t>
       </w:r>
       <w:proofErr w:type="spellStart"/>
       <w:r>
+        <w:rPr>
+          <w:highlight w:val="cyan"/>
+        </w:rPr>
         <w:t>condimentum</w:t>
       </w:r>
       <w:proofErr w:type="spellEnd"/>
       <w:r>
-        <w:t xml:space="preserve"> </w:t>
-      </w:r>
-      <w:proofErr w:type="spellStart"/>
-      <w:r>
+        <w:rPr>
+          <w:highlight w:val="cyan"/>
+        </w:rPr>
+        <w:t xml:space="preserve"> </w:t>
+      </w:r>
+      <w:proofErr w:type="spellStart"/>
+      <w:r>
+        <w:rPr>
+          <w:highlight w:val="cyan"/>
+        </w:rPr>
         <w:t>mauris</w:t>
       </w:r>
       <w:proofErr w:type="spellEnd"/>
       <w:r>
+        <w:rPr>
+          <w:highlight w:val="cyan"/>
+        </w:rPr>
         <w:t xml:space="preserve">. </w:t>
       </w:r>
       <w:proofErr w:type="spellStart"/>
       <w:r>
+        <w:rPr>
+          <w:highlight w:val="cyan"/>
+        </w:rPr>
         <w:t>Vivamus</w:t>
       </w:r>
       <w:proofErr w:type="spellEnd"/>
       <w:r>
+        <w:rPr>
+          <w:highlight w:val="cyan"/>
+        </w:rPr>
         <w:t xml:space="preserve"> ac </w:t>
       </w:r>
       <w:proofErr w:type="spellStart"/>
       <w:r>
+        <w:rPr>
+          <w:highlight w:val="cyan"/>
+        </w:rPr>
         <w:t>dolor</w:t>
       </w:r>
       <w:proofErr w:type="spellEnd"/>
       <w:r>
-        <w:t xml:space="preserve"> </w:t>
-      </w:r>
-      <w:proofErr w:type="spellStart"/>
-      <w:r>
+        <w:rPr>
+          <w:highlight w:val="cyan"/>
+        </w:rPr>
+        <w:t xml:space="preserve"> </w:t>
+      </w:r>
+      <w:proofErr w:type="spellStart"/>
+      <w:r>
+        <w:rPr>
+          <w:highlight w:val="cyan"/>
+        </w:rPr>
         <w:t>arcu</w:t>
       </w:r>
       <w:proofErr w:type="spellEnd"/>
       <w:r>
+        <w:rPr>
+          <w:highlight w:val="cyan"/>
+        </w:rPr>
         <w:t xml:space="preserve">. </w:t>
       </w:r>
       <w:proofErr w:type="spellStart"/>
       <w:r>
+        <w:rPr>
+          <w:highlight w:val="cyan"/>
+        </w:rPr>
         <w:t>Orci</w:t>
       </w:r>
       <w:proofErr w:type="spellEnd"/>
       <w:r>
-        <w:t xml:space="preserve"> </w:t>
-      </w:r>
-      <w:proofErr w:type="spellStart"/>
-      <w:r>
+        <w:rPr>
+          <w:highlight w:val="cyan"/>
+        </w:rPr>
+        <w:t xml:space="preserve"> </w:t>
+      </w:r>
+      <w:proofErr w:type="spellStart"/>
+      <w:r>
+        <w:rPr>
+          <w:highlight w:val="cyan"/>
+        </w:rPr>
         <w:t>varius</w:t>
       </w:r>
       <w:proofErr w:type="spellEnd"/>
       <w:r>
-        <w:t xml:space="preserve"> </w:t>
-      </w:r>
-      <w:proofErr w:type="spellStart"/>
-      <w:r>
+        <w:rPr>
+          <w:highlight w:val="cyan"/>
+        </w:rPr>
+        <w:t xml:space="preserve"> </w:t>
+      </w:r>
+      <w:proofErr w:type="spellStart"/>
+      <w:r>
+        <w:rPr>
+          <w:highlight w:val="cyan"/>
+        </w:rPr>
         <w:t>natoque</w:t>
       </w:r>
       <w:proofErr w:type="spellEnd"/>
       <w:r>
-        <w:t xml:space="preserve"> </w:t>
-      </w:r>
-      <w:proofErr w:type="spellStart"/>
-      <w:r>
+        <w:rPr>
+          <w:highlight w:val="cyan"/>
+        </w:rPr>
+        <w:t xml:space="preserve"> </w:t>
+      </w:r>
+      <w:proofErr w:type="spellStart"/>
+      <w:r>
+        <w:rPr>
+          <w:highlight w:val="cyan"/>
+        </w:rPr>
         <w:t>penatibus</w:t>
       </w:r>
       <w:proofErr w:type="spellEnd"/>
       <w:r>
+        <w:rPr>
+          <w:highlight w:val="cyan"/>
+        </w:rPr>
         <w:t xml:space="preserve"> et </w:t>
       </w:r>
       <w:proofErr w:type="spellStart"/>
       <w:r>
+        <w:rPr>
+          <w:highlight w:val="cyan"/>
+        </w:rPr>
         <w:t>magnis</w:t>
       </w:r>
       <w:proofErr w:type="spellEnd"/>
       <w:r>
-        <w:t xml:space="preserve"> </w:t>
-      </w:r>
-      <w:proofErr w:type="spellStart"/>
-      <w:r>
+        <w:rPr>
+          <w:highlight w:val="cyan"/>
+        </w:rPr>
+        <w:t xml:space="preserve"> </w:t>
+      </w:r>
+      <w:proofErr w:type="spellStart"/>
+      <w:r>
+        <w:rPr>
+          <w:highlight w:val="cyan"/>
+        </w:rPr>
         <w:t>dis</w:t>
       </w:r>
       <w:proofErr w:type="spellEnd"/>
       <w:r>
-        <w:t xml:space="preserve"> </w:t>
-      </w:r>
-      <w:proofErr w:type="spellStart"/>
-      <w:r>
+        <w:rPr>
+          <w:highlight w:val="cyan"/>
+        </w:rPr>
+        <w:t xml:space="preserve"> </w:t>
+      </w:r>
+      <w:proofErr w:type="spellStart"/>
+      <w:r>
+        <w:rPr>
+          <w:highlight w:val="cyan"/>
+        </w:rPr>
         <w:t>parturient</w:t>
       </w:r>
       <w:proofErr w:type="spellEnd"/>
       <w:r>
+        <w:rPr>
+          <w:highlight w:val="cyan"/>
+        </w:rPr>
         <w:t xml:space="preserve"> montes, </w:t>
       </w:r>
       <w:proofErr w:type="spellStart"/>
       <w:r>
+        <w:rPr>
+          <w:highlight w:val="cyan"/>
+        </w:rPr>
         <w:t>nascetur</w:t>
       </w:r>
       <w:proofErr w:type="spellEnd"/>
       <w:r>
-        <w:t xml:space="preserve"> </w:t>
-      </w:r>
-      <w:proofErr w:type="spellStart"/>
-      <w:r>
+        <w:rPr>
+          <w:highlight w:val="cyan"/>
+        </w:rPr>
+        <w:t xml:space="preserve"> </w:t>
+      </w:r>
+      <w:proofErr w:type="spellStart"/>
+      <w:r>
+        <w:rPr>
+          <w:highlight w:val="cyan"/>
+        </w:rPr>
         <w:t>ridiculus</w:t>
       </w:r>
       <w:proofErr w:type="spellEnd"/>
       <w:r>
+        <w:rPr>
+          <w:highlight w:val="cyan"/>
+        </w:rPr>
         <w:t xml:space="preserve"> mus. </w:t>
       </w:r>
       <w:proofErr w:type="spellStart"/>
       <w:r>
+        <w:rPr>
+          <w:highlight w:val="cyan"/>
+        </w:rPr>
         <w:t>Duis</w:t>
       </w:r>
       <w:proofErr w:type="spellEnd"/>
       <w:r>
-        <w:t xml:space="preserve"> </w:t>
-      </w:r>
-      <w:proofErr w:type="spellStart"/>
-      <w:r>
+        <w:rPr>
+          <w:highlight w:val="cyan"/>
+        </w:rPr>
+        <w:t xml:space="preserve"> </w:t>
+      </w:r>
+      <w:proofErr w:type="spellStart"/>
+      <w:r>
+        <w:rPr>
+          <w:highlight w:val="cyan"/>
+        </w:rPr>
         <w:t>vel</w:t>
       </w:r>
       <w:proofErr w:type="spellEnd"/>
       <w:r>
-        <w:t xml:space="preserve"> </w:t>
-      </w:r>
-      <w:proofErr w:type="spellStart"/>
-      <w:r>
+        <w:rPr>
+          <w:highlight w:val="cyan"/>
+        </w:rPr>
+        <w:t xml:space="preserve"> </w:t>
+      </w:r>
+      <w:proofErr w:type="spellStart"/>
+      <w:r>
+        <w:rPr>
+          <w:highlight w:val="cyan"/>
+        </w:rPr>
         <w:t>commodo</w:t>
       </w:r>
       <w:proofErr w:type="spellEnd"/>
       <w:r>
-        <w:t xml:space="preserve"> </w:t>
-      </w:r>
-      <w:proofErr w:type="spellStart"/>
-      <w:r>
+        <w:rPr>
+          <w:highlight w:val="cyan"/>
+        </w:rPr>
+        <w:t xml:space="preserve"> </w:t>
+      </w:r>
+      <w:proofErr w:type="spellStart"/>
+      <w:r>
+        <w:rPr>
+          <w:highlight w:val="cyan"/>
+        </w:rPr>
         <w:t>nisi</w:t>
       </w:r>
       <w:proofErr w:type="spellEnd"/>
       <w:r>
+        <w:rPr>
+          <w:highlight w:val="cyan"/>
+        </w:rPr>
         <w:t xml:space="preserve">, </w:t>
       </w:r>
       <w:proofErr w:type="spellStart"/>
       <w:r>
+        <w:rPr>
+          <w:highlight w:val="cyan"/>
+        </w:rPr>
         <w:t>at</w:t>
       </w:r>
       <w:proofErr w:type="spellEnd"/>
       <w:r>
-        <w:t xml:space="preserve"> </w:t>
-      </w:r>
-      <w:proofErr w:type="spellStart"/>
-      <w:r>
+        <w:rPr>
+          <w:highlight w:val="cyan"/>
+        </w:rPr>
+        <w:t xml:space="preserve"> </w:t>
+      </w:r>
+      <w:proofErr w:type="spellStart"/>
+      <w:r>
+        <w:rPr>
+          <w:highlight w:val="cyan"/>
+        </w:rPr>
         <w:t>pulvinar</w:t>
       </w:r>
       <w:proofErr w:type="spellEnd"/>
       <w:r>
-        <w:t xml:space="preserve"> </w:t>
-      </w:r>
-      <w:proofErr w:type="spellStart"/>
-      <w:r>
+        <w:rPr>
+          <w:highlight w:val="cyan"/>
+        </w:rPr>
+        <w:t xml:space="preserve"> </w:t>
+      </w:r>
+      <w:proofErr w:type="spellStart"/>
+      <w:r>
+        <w:rPr>
+          <w:highlight w:val="cyan"/>
+        </w:rPr>
         <w:t>purus</w:t>
       </w:r>
       <w:proofErr w:type="spellEnd"/>
       <w:r>
+        <w:rPr>
+          <w:highlight w:val="cyan"/>
+        </w:rPr>
         <w:t xml:space="preserve">. </w:t>
       </w:r>
       <w:proofErr w:type="spellStart"/>
       <w:r>
+        <w:rPr>
+          <w:highlight w:val="cyan"/>
+        </w:rPr>
         <w:t>Donec</w:t>
       </w:r>
       <w:proofErr w:type="spellEnd"/>
       <w:r>
-        <w:t xml:space="preserve"> </w:t>
-      </w:r>
-      <w:proofErr w:type="spellStart"/>
-      <w:r>
+        <w:rPr>
+          <w:highlight w:val="cyan"/>
+        </w:rPr>
+        <w:t xml:space="preserve"> </w:t>
+      </w:r>
+      <w:proofErr w:type="spellStart"/>
+      <w:r>
+        <w:rPr>
+          <w:highlight w:val="cyan"/>
+        </w:rPr>
         <w:t>quam</w:t>
       </w:r>
       <w:proofErr w:type="spellEnd"/>
       <w:r>
-        <w:t xml:space="preserve"> </w:t>
-      </w:r>
-      <w:proofErr w:type="spellStart"/>
-      <w:r>
+        <w:rPr>
+          <w:highlight w:val="cyan"/>
+        </w:rPr>
+        <w:t xml:space="preserve"> </w:t>
+      </w:r>
+      <w:proofErr w:type="spellStart"/>
+      <w:r>
+        <w:rPr>
+          <w:highlight w:val="cyan"/>
+        </w:rPr>
         <w:t>quam</w:t>
       </w:r>
       <w:proofErr w:type="spellEnd"/>
       <w:r>
+        <w:rPr>
+          <w:highlight w:val="cyan"/>
+        </w:rPr>
         <w:t xml:space="preserve">, </w:t>
       </w:r>
       <w:proofErr w:type="spellStart"/>
       <w:r>
+        <w:rPr>
+          <w:highlight w:val="cyan"/>
+        </w:rPr>
         <w:t>cursus</w:t>
       </w:r>
       <w:proofErr w:type="spellEnd"/>
       <w:r>
-        <w:t xml:space="preserve"> </w:t>
-      </w:r>
-      <w:proofErr w:type="spellStart"/>
-      <w:r>
+        <w:rPr>
+          <w:highlight w:val="cyan"/>
+        </w:rPr>
+        <w:t xml:space="preserve"> </w:t>
+      </w:r>
+      <w:proofErr w:type="spellStart"/>
+      <w:r>
+        <w:rPr>
+          <w:highlight w:val="cyan"/>
+        </w:rPr>
         <w:t>posuere</w:t>
       </w:r>
       <w:proofErr w:type="spellEnd"/>
       <w:r>
-        <w:t xml:space="preserve"> </w:t>
-      </w:r>
-      <w:proofErr w:type="spellStart"/>
-      <w:r>
+        <w:rPr>
+          <w:highlight w:val="cyan"/>
+        </w:rPr>
+        <w:t xml:space="preserve"> </w:t>
+      </w:r>
+      <w:proofErr w:type="spellStart"/>
+      <w:r>
+        <w:rPr>
+          <w:highlight w:val="cyan"/>
+        </w:rPr>
         <w:t>rhoncus</w:t>
       </w:r>
       <w:proofErr w:type="spellEnd"/>
       <w:r>
+        <w:rPr>
+          <w:highlight w:val="cyan"/>
+        </w:rPr>
         <w:t xml:space="preserve"> vitae, </w:t>
       </w:r>
       <w:proofErr w:type="spellStart"/>
       <w:r>
+        <w:rPr>
+          <w:highlight w:val="cyan"/>
+        </w:rPr>
         <w:t>tincidunt</w:t>
       </w:r>
       <w:proofErr w:type="spellEnd"/>
       <w:r>
-        <w:t xml:space="preserve"> </w:t>
-      </w:r>
-      <w:proofErr w:type="spellStart"/>
-      <w:r>
+        <w:rPr>
+          <w:highlight w:val="cyan"/>
+        </w:rPr>
+        <w:t xml:space="preserve"> </w:t>
+      </w:r>
+      <w:proofErr w:type="spellStart"/>
+      <w:r>
+        <w:rPr>
+          <w:highlight w:val="cyan"/>
+        </w:rPr>
         <w:t>sit</w:t>
       </w:r>
       <w:proofErr w:type="spellEnd"/>
       <w:r>
-        <w:t xml:space="preserve"> </w:t>
-      </w:r>
-      <w:proofErr w:type="spellStart"/>
-      <w:r>
+        <w:rPr>
+          <w:highlight w:val="cyan"/>
+        </w:rPr>
+        <w:t xml:space="preserve"> </w:t>
+      </w:r>
+      <w:proofErr w:type="spellStart"/>
+      <w:r>
+        <w:rPr>
+          <w:highlight w:val="cyan"/>
+        </w:rPr>
         <w:t>amet</w:t>
       </w:r>
       <w:proofErr w:type="spellEnd"/>
       <w:r>
+        <w:rPr>
+          <w:highlight w:val="cyan"/>
+        </w:rPr>
         <w:t xml:space="preserve"> erat. Ut </w:t>
       </w:r>
       <w:proofErr w:type="spellStart"/>
       <w:r>
+        <w:rPr>
+          <w:highlight w:val="cyan"/>
+        </w:rPr>
         <w:t>sed</w:t>
       </w:r>
       <w:proofErr w:type="spellEnd"/>
       <w:r>
-        <w:t xml:space="preserve"> </w:t>
-      </w:r>
-      <w:proofErr w:type="spellStart"/>
-      <w:r>
+        <w:rPr>
+          <w:highlight w:val="cyan"/>
+        </w:rPr>
+        <w:t xml:space="preserve"> </w:t>
+      </w:r>
+      <w:proofErr w:type="spellStart"/>
+      <w:r>
+        <w:rPr>
+          <w:highlight w:val="cyan"/>
+        </w:rPr>
         <w:t>nisi</w:t>
       </w:r>
       <w:proofErr w:type="spellEnd"/>
       <w:r>
-        <w:t xml:space="preserve"> </w:t>
-      </w:r>
-      <w:proofErr w:type="spellStart"/>
-      <w:r>
+        <w:rPr>
+          <w:highlight w:val="cyan"/>
+        </w:rPr>
+        <w:t xml:space="preserve"> </w:t>
+      </w:r>
+      <w:proofErr w:type="spellStart"/>
+      <w:r>
+        <w:rPr>
+          <w:highlight w:val="cyan"/>
+        </w:rPr>
         <w:t>dignissim</w:t>
       </w:r>
       <w:proofErr w:type="spellEnd"/>
       <w:r>
+        <w:rPr>
+          <w:highlight w:val="cyan"/>
+        </w:rPr>
         <w:t xml:space="preserve">, </w:t>
       </w:r>
       <w:proofErr w:type="spellStart"/>
       <w:r>
+        <w:rPr>
+          <w:highlight w:val="cyan"/>
+        </w:rPr>
         <w:t>viverra</w:t>
       </w:r>
       <w:proofErr w:type="spellEnd"/>
       <w:r>
-        <w:t xml:space="preserve"> </w:t>
-      </w:r>
-      <w:proofErr w:type="spellStart"/>
-      <w:r>
+        <w:rPr>
+          <w:highlight w:val="cyan"/>
+        </w:rPr>
+        <w:t xml:space="preserve"> </w:t>
+      </w:r>
+      <w:proofErr w:type="spellStart"/>
+      <w:r>
+        <w:rPr>
+          <w:highlight w:val="cyan"/>
+        </w:rPr>
         <w:t>orci</w:t>
       </w:r>
       <w:proofErr w:type="spellEnd"/>
       <w:r>
-        <w:t xml:space="preserve"> </w:t>
-      </w:r>
-      <w:proofErr w:type="spellStart"/>
-      <w:r>
+        <w:rPr>
+          <w:highlight w:val="cyan"/>
+        </w:rPr>
+        <w:t xml:space="preserve"> </w:t>
+      </w:r>
+      <w:proofErr w:type="spellStart"/>
+      <w:r>
+        <w:rPr>
+          <w:highlight w:val="cyan"/>
+        </w:rPr>
         <w:t>vel</w:t>
       </w:r>
       <w:proofErr w:type="spellEnd"/>
       <w:r>
+        <w:rPr>
+          <w:highlight w:val="cyan"/>
+        </w:rPr>
         <w:t xml:space="preserve">, </w:t>
       </w:r>
       <w:proofErr w:type="spellStart"/>
       <w:r>
+        <w:rPr>
+          <w:highlight w:val="cyan"/>
+        </w:rPr>
         <w:t>consectetur</w:t>
       </w:r>
       <w:proofErr w:type="spellEnd"/>
       <w:r>
+        <w:rPr>
+          <w:highlight w:val="cyan"/>
+        </w:rPr>
         <w:t xml:space="preserve"> ex. </w:t>
       </w:r>
       <w:proofErr w:type="spellStart"/>
       <w:r>
+        <w:rPr>
+          <w:highlight w:val="cyan"/>
+        </w:rPr>
         <w:t>Sed</w:t>
       </w:r>
       <w:proofErr w:type="spellEnd"/>
       <w:r>
-        <w:t xml:space="preserve"> </w:t>
-      </w:r>
-      <w:proofErr w:type="spellStart"/>
-      <w:r>
+        <w:rPr>
+          <w:highlight w:val="cyan"/>
+        </w:rPr>
+        <w:t xml:space="preserve"> </w:t>
+      </w:r>
+      <w:proofErr w:type="spellStart"/>
+      <w:r>
+        <w:rPr>
+          <w:highlight w:val="cyan"/>
+        </w:rPr>
         <w:t>vel</w:t>
       </w:r>
       <w:proofErr w:type="spellEnd"/>
       <w:r>
-        <w:t xml:space="preserve"> </w:t>
-      </w:r>
-      <w:proofErr w:type="spellStart"/>
-      <w:r>
+        <w:rPr>
+          <w:highlight w:val="cyan"/>
+        </w:rPr>
+        <w:t xml:space="preserve"> </w:t>
+      </w:r>
+      <w:proofErr w:type="spellStart"/>
+      <w:r>
+        <w:rPr>
+          <w:highlight w:val="cyan"/>
+        </w:rPr>
         <w:t>odio</w:t>
       </w:r>
       <w:proofErr w:type="spellEnd"/>
       <w:r>
-        <w:t xml:space="preserve"> </w:t>
-      </w:r>
-      <w:proofErr w:type="spellStart"/>
-      <w:r>
+        <w:rPr>
+          <w:highlight w:val="cyan"/>
+        </w:rPr>
+        <w:t xml:space="preserve"> </w:t>
+      </w:r>
+      <w:proofErr w:type="spellStart"/>
+      <w:r>
+        <w:rPr>
+          <w:highlight w:val="cyan"/>
+        </w:rPr>
         <w:t>purus</w:t>
       </w:r>
       <w:proofErr w:type="spellEnd"/>
       <w:r>
+        <w:rPr>
+          <w:highlight w:val="cyan"/>
+        </w:rPr>
         <w:t>.</w:t>
       </w:r>
     </w:p>
@@ -30636,13 +31017,7 @@
       </w:pPr>
       <w:r>
         <w:lastRenderedPageBreak/>
-        <w:t>9.3.</w:t>
-      </w:r>
-      <w:r>
-        <w:t>6</w:t>
-      </w:r>
-      <w:r>
-        <w:t xml:space="preserve"> </w:t>
+        <w:t xml:space="preserve">9.3.6 </w:t>
       </w:r>
       <w:r>
         <w:t>Quantitativo Entrada Total RSU vs</w:t>
@@ -30700,19 +31075,10 @@
         <w:pStyle w:val="Ttulo3"/>
       </w:pPr>
       <w:r>
-        <w:t>9.3.</w:t>
-      </w:r>
-      <w:r>
-        <w:t>7</w:t>
-      </w:r>
-      <w:r>
-        <w:t xml:space="preserve"> </w:t>
-      </w:r>
-      <w:r>
-        <w:t>Quantitativo</w:t>
-      </w:r>
-      <w:r>
-        <w:t xml:space="preserve"> Entrada vs</w:t>
+        <w:t xml:space="preserve">9.3.7 </w:t>
+      </w:r>
+      <w:r>
+        <w:t>Quantitativo Entrada vs</w:t>
       </w:r>
       <w:r>
         <w:t>.</w:t>
@@ -30781,13 +31147,7 @@
         <w:pStyle w:val="Ttulo3"/>
       </w:pPr>
       <w:r>
-        <w:t>9.3.</w:t>
-      </w:r>
-      <w:r>
-        <w:t>8</w:t>
-      </w:r>
-      <w:r>
-        <w:t xml:space="preserve"> </w:t>
+        <w:t xml:space="preserve">9.3.8 </w:t>
       </w:r>
       <w:r>
         <w:t>Quantitativo Entrada Total RSU vs</w:t>
@@ -30846,19 +31206,10 @@
         <w:pStyle w:val="Ttulo3"/>
       </w:pPr>
       <w:r>
-        <w:t>9.3.</w:t>
-      </w:r>
-      <w:r>
-        <w:t>9</w:t>
-      </w:r>
-      <w:r>
-        <w:t xml:space="preserve"> </w:t>
-      </w:r>
-      <w:r>
-        <w:t xml:space="preserve">Composição Ganhos Indiretos - Ambiental, Social &amp; </w:t>
-      </w:r>
-      <w:r>
-        <w:t>Eco social</w:t>
+        <w:t xml:space="preserve">9.3.9 </w:t>
+      </w:r>
+      <w:r>
+        <w:t>Composição Ganhos Indiretos - Ambiental, Social &amp; Eco social</w:t>
       </w:r>
     </w:p>
     <w:p>
@@ -30871,13 +31222,7 @@
         <w:pStyle w:val="TextoPadro"/>
       </w:pPr>
       <w:r>
-        <w:t xml:space="preserve">Permite avaliar as diferentes dimensões dos ganhos indiretos do </w:t>
-      </w:r>
-      <w:r>
-        <w:t>reaproveitamento</w:t>
-      </w:r>
-      <w:r>
-        <w:t xml:space="preserve"> e valorização dos resíduos</w:t>
+        <w:t>Permite avaliar as diferentes dimensões dos ganhos indiretos do reaproveitamento e valorização dos resíduos</w:t>
       </w:r>
       <w:r>
         <w:t>:</w:t>
@@ -30914,10 +31259,7 @@
         <w:pStyle w:val="Ttulo3"/>
       </w:pPr>
       <w:r>
-        <w:t>9.3.</w:t>
-      </w:r>
-      <w:r>
-        <w:t xml:space="preserve">10 </w:t>
+        <w:t xml:space="preserve">9.3.10 </w:t>
       </w:r>
       <w:r>
         <w:t>Detalhamento Ganho Indireto Ambiental</w:t>
@@ -30971,13 +31313,7 @@
       </w:pPr>
       <w:r>
         <w:lastRenderedPageBreak/>
-        <w:t>9.3.</w:t>
-      </w:r>
-      <w:r>
-        <w:t>11</w:t>
-      </w:r>
-      <w:r>
-        <w:t xml:space="preserve"> </w:t>
+        <w:t xml:space="preserve">9.3.11 </w:t>
       </w:r>
       <w:r>
         <w:t>Detalhamento Ganho Indireto Social</w:t>
@@ -31030,13 +31366,7 @@
         <w:pStyle w:val="Ttulo3"/>
       </w:pPr>
       <w:r>
-        <w:t>9.3.</w:t>
-      </w:r>
-      <w:r>
-        <w:t>12</w:t>
-      </w:r>
-      <w:r>
-        <w:t xml:space="preserve"> </w:t>
+        <w:t xml:space="preserve">9.3.12 </w:t>
       </w:r>
       <w:r>
         <w:t xml:space="preserve">Detalhamento Ganho Indireto </w:t>
@@ -31092,13 +31422,7 @@
         <w:pStyle w:val="Ttulo3"/>
       </w:pPr>
       <w:r>
-        <w:t>9.3.</w:t>
-      </w:r>
-      <w:r>
-        <w:t>13</w:t>
-      </w:r>
-      <w:r>
-        <w:t xml:space="preserve"> </w:t>
+        <w:t xml:space="preserve">9.3.13 </w:t>
       </w:r>
       <w:r>
         <w:t>Quantidade Entrada vs</w:t>
@@ -31233,13 +31557,7 @@
         <w:pStyle w:val="Ttulo3"/>
       </w:pPr>
       <w:r>
-        <w:t>9.3.1</w:t>
-      </w:r>
-      <w:r>
-        <w:t>5</w:t>
-      </w:r>
-      <w:r>
-        <w:t xml:space="preserve"> </w:t>
+        <w:t xml:space="preserve">9.3.15 </w:t>
       </w:r>
       <w:r>
         <w:t>Quantidade Entrada vs</w:t>
@@ -31307,13 +31625,7 @@
       </w:pPr>
       <w:r>
         <w:lastRenderedPageBreak/>
-        <w:t>9.3.1</w:t>
-      </w:r>
-      <w:r>
-        <w:t>6</w:t>
-      </w:r>
-      <w:r>
-        <w:t xml:space="preserve"> </w:t>
+        <w:t xml:space="preserve">9.3.16 </w:t>
       </w:r>
       <w:r>
         <w:t xml:space="preserve">Cenários Econômicos das </w:t>
@@ -31382,13 +31694,7 @@
         <w:pStyle w:val="Ttulo3"/>
       </w:pPr>
       <w:r>
-        <w:t>9.3.1</w:t>
-      </w:r>
-      <w:r>
-        <w:t>7</w:t>
-      </w:r>
-      <w:r>
-        <w:t xml:space="preserve"> </w:t>
+        <w:t xml:space="preserve">9.3.17 </w:t>
       </w:r>
       <w:r>
         <w:t xml:space="preserve">Cenários Econômicos das </w:t>

</xml_diff>